<commit_message>
starting data section on report
</commit_message>
<xml_diff>
--- a/Checkpoint_5/g22.docx
+++ b/Checkpoint_5/g22.docx
@@ -281,35 +281,6 @@
     <w:p>
       <w:pPr>
         <w:pStyle w:val="Heading1"/>
-        <w:spacing w:before="0"/>
-      </w:pPr>
-      <w:r>
-        <w:t>ABSTRACT</w:t>
-      </w:r>
-    </w:p>
-    <w:p/>
-    <w:p>
-      <w:pPr>
-        <w:pStyle w:val="Heading2"/>
-      </w:pPr>
-      <w:r>
-        <w:t>Author Keywords</w:t>
-      </w:r>
-    </w:p>
-    <w:p>
-      <w:r>
-        <w:t xml:space="preserve">Health; </w:t>
-      </w:r>
-      <w:r>
-        <w:t xml:space="preserve">Potential </w:t>
-      </w:r>
-      <w:r>
-        <w:t>Health Influencers; Health Factors.</w:t>
-      </w:r>
-    </w:p>
-    <w:p>
-      <w:pPr>
-        <w:pStyle w:val="Heading1"/>
       </w:pPr>
       <w:r>
         <w:t>INTRODUCTION</w:t>
@@ -452,8 +423,6 @@
         </w:rPr>
         <w:t>At first, we had 6 questions we wanted our visualization to answer:</w:t>
       </w:r>
-      <w:bookmarkStart w:id="0" w:name="_GoBack"/>
-      <w:bookmarkEnd w:id="0"/>
     </w:p>
     <w:p>
       <w:pPr>
@@ -786,7 +755,7 @@
           <w:sz w:val="20"/>
           <w:szCs w:val="20"/>
         </w:rPr>
-        <w:t>How does self-reported happiness corelates to Alcohol consumption, Smoking habits and Suicide rates?</w:t>
+        <w:t xml:space="preserve">Does a bigger social spending or a higher GDP in general influences people to live more and suicide, smoke and drink less? </w:t>
       </w:r>
     </w:p>
     <w:p>
@@ -808,7 +777,33 @@
           <w:sz w:val="20"/>
           <w:szCs w:val="20"/>
         </w:rPr>
-        <w:t xml:space="preserve">Does a bigger social spending or a higher GDP in general influences people to live more and suicide, smoke and drink less? </w:t>
+        <w:t>How does self-reported happiness corelates to Alcohol consumption, Smoking habits and Suicide rates?</w:t>
+      </w:r>
+    </w:p>
+    <w:p>
+      <w:pPr>
+        <w:rPr>
+          <w:rFonts w:eastAsia="DejaVu Sans Condensed"/>
+        </w:rPr>
+      </w:pPr>
+      <w:r>
+        <w:rPr>
+          <w:rFonts w:eastAsia="DejaVu Sans Condensed"/>
+        </w:rPr>
+        <w:t xml:space="preserve">It’s possible to notice that question 5 was changed. This was due to the need to adapt our visualization to the data we had available. This is better explained section of implementation details </w:t>
+      </w:r>
+    </w:p>
+    <w:p>
+      <w:pPr>
+        <w:rPr>
+          <w:rFonts w:eastAsia="DejaVu Sans Condensed"/>
+        </w:rPr>
+      </w:pPr>
+      <w:r>
+        <w:rPr>
+          <w:rFonts w:eastAsia="DejaVu Sans Condensed"/>
+        </w:rPr>
+        <w:t>We also added 1 question (7) in order to have a more complete visualization.</w:t>
       </w:r>
     </w:p>
     <w:p>
@@ -819,21 +814,360 @@
         <w:t>Related work</w:t>
       </w:r>
     </w:p>
+    <w:p>
+      <w:r>
+        <w:t xml:space="preserve">At first, we had quite a hard time choosing our theme. We noticed </w:t>
+      </w:r>
+      <w:r>
+        <w:t>there are a lot of visualization and articles about health factors around the world in the internet. Mostly about life expectancy. However, not many try to explain or show if these metrics are related to the habits in each country.</w:t>
+      </w:r>
+    </w:p>
+    <w:p>
+      <w:r>
+        <w:t>Next</w:t>
+      </w:r>
+      <w:r>
+        <w:t>,</w:t>
+      </w:r>
+      <w:r>
+        <w:t xml:space="preserve"> we enumerate some websites from where we got inspiration:</w:t>
+      </w:r>
+    </w:p>
+    <w:p>
+      <w:pPr>
+        <w:pStyle w:val="ListParagraph"/>
+        <w:numPr>
+          <w:ilvl w:val="0"/>
+          <w:numId w:val="20"/>
+        </w:numPr>
+        <w:rPr>
+          <w:rFonts w:ascii="Times New Roman" w:hAnsi="Times New Roman"/>
+          <w:sz w:val="20"/>
+          <w:szCs w:val="20"/>
+        </w:rPr>
+      </w:pPr>
+      <w:r>
+        <w:rPr>
+          <w:rFonts w:ascii="Times New Roman" w:hAnsi="Times New Roman"/>
+          <w:sz w:val="20"/>
+          <w:szCs w:val="20"/>
+        </w:rPr>
+        <w:t xml:space="preserve">Life expectancy by Mark </w:t>
+      </w:r>
+      <w:proofErr w:type="spellStart"/>
+      <w:r>
+        <w:rPr>
+          <w:rFonts w:ascii="Times New Roman" w:hAnsi="Times New Roman"/>
+          <w:sz w:val="20"/>
+          <w:szCs w:val="20"/>
+        </w:rPr>
+        <w:t>Roser</w:t>
+      </w:r>
+      <w:proofErr w:type="spellEnd"/>
+      <w:sdt>
+        <w:sdtPr>
+          <w:rPr>
+            <w:rFonts w:ascii="Times New Roman" w:hAnsi="Times New Roman"/>
+            <w:sz w:val="20"/>
+            <w:szCs w:val="20"/>
+          </w:rPr>
+          <w:id w:val="1095283821"/>
+          <w:citation/>
+        </w:sdtPr>
+        <w:sdtContent>
+          <w:r>
+            <w:rPr>
+              <w:rFonts w:ascii="Times New Roman" w:hAnsi="Times New Roman"/>
+              <w:sz w:val="20"/>
+              <w:szCs w:val="20"/>
+            </w:rPr>
+            <w:fldChar w:fldCharType="begin"/>
+          </w:r>
+          <w:r>
+            <w:rPr>
+              <w:rFonts w:ascii="Times New Roman" w:hAnsi="Times New Roman"/>
+              <w:sz w:val="20"/>
+              <w:szCs w:val="20"/>
+            </w:rPr>
+            <w:instrText xml:space="preserve"> CITATION 1912 \l 2070 </w:instrText>
+          </w:r>
+          <w:r>
+            <w:rPr>
+              <w:rFonts w:ascii="Times New Roman" w:hAnsi="Times New Roman"/>
+              <w:sz w:val="20"/>
+              <w:szCs w:val="20"/>
+            </w:rPr>
+            <w:fldChar w:fldCharType="separate"/>
+          </w:r>
+          <w:r>
+            <w:rPr>
+              <w:rFonts w:ascii="Times New Roman" w:hAnsi="Times New Roman"/>
+              <w:noProof/>
+              <w:sz w:val="20"/>
+              <w:szCs w:val="20"/>
+            </w:rPr>
+            <w:t xml:space="preserve"> </w:t>
+          </w:r>
+          <w:r>
+            <w:rPr>
+              <w:rFonts w:ascii="Times New Roman" w:hAnsi="Times New Roman"/>
+              <w:noProof/>
+              <w:sz w:val="20"/>
+              <w:szCs w:val="20"/>
+            </w:rPr>
+            <w:t>[1]</w:t>
+          </w:r>
+          <w:r>
+            <w:rPr>
+              <w:rFonts w:ascii="Times New Roman" w:hAnsi="Times New Roman"/>
+              <w:sz w:val="20"/>
+              <w:szCs w:val="20"/>
+            </w:rPr>
+            <w:fldChar w:fldCharType="end"/>
+          </w:r>
+        </w:sdtContent>
+      </w:sdt>
+    </w:p>
+    <w:p>
+      <w:pPr>
+        <w:ind w:left="360"/>
+      </w:pPr>
+      <w:r>
+        <w:t xml:space="preserve">We find this article interesting because it talks about the evolution of life </w:t>
+      </w:r>
+      <w:r>
+        <w:t>expectancy</w:t>
+      </w:r>
+      <w:r>
+        <w:t xml:space="preserve"> </w:t>
+      </w:r>
+      <w:r>
+        <w:t>around the world along the years. But like it’s said in the beginning of this section it doesn’t relate this evolution with people habits. So, we we’re inspired to do more. On top of this, it has some well put together visualization from where we got some inspiration. Mainly for our choropleth map.</w:t>
+      </w:r>
+    </w:p>
+    <w:p>
+      <w:pPr>
+        <w:pStyle w:val="ListParagraph"/>
+        <w:numPr>
+          <w:ilvl w:val="0"/>
+          <w:numId w:val="20"/>
+        </w:numPr>
+        <w:rPr>
+          <w:rFonts w:ascii="Times New Roman" w:hAnsi="Times New Roman"/>
+          <w:sz w:val="20"/>
+          <w:szCs w:val="20"/>
+        </w:rPr>
+      </w:pPr>
+      <w:r>
+        <w:rPr>
+          <w:rFonts w:ascii="Times New Roman" w:hAnsi="Times New Roman"/>
+          <w:sz w:val="20"/>
+          <w:szCs w:val="20"/>
+        </w:rPr>
+        <w:t>Health Data</w:t>
+      </w:r>
+      <w:sdt>
+        <w:sdtPr>
+          <w:rPr>
+            <w:rFonts w:ascii="Times New Roman" w:hAnsi="Times New Roman"/>
+            <w:sz w:val="20"/>
+            <w:szCs w:val="20"/>
+          </w:rPr>
+          <w:id w:val="-854346014"/>
+          <w:citation/>
+        </w:sdtPr>
+        <w:sdtContent>
+          <w:r>
+            <w:rPr>
+              <w:rFonts w:ascii="Times New Roman" w:hAnsi="Times New Roman"/>
+              <w:sz w:val="20"/>
+              <w:szCs w:val="20"/>
+            </w:rPr>
+            <w:fldChar w:fldCharType="begin"/>
+          </w:r>
+          <w:r>
+            <w:rPr>
+              <w:rFonts w:ascii="Times New Roman" w:hAnsi="Times New Roman"/>
+              <w:sz w:val="20"/>
+              <w:szCs w:val="20"/>
+              <w:lang w:val="pt-PT"/>
+            </w:rPr>
+            <w:instrText xml:space="preserve"> CITATION HealthData \l 2070 </w:instrText>
+          </w:r>
+          <w:r>
+            <w:rPr>
+              <w:rFonts w:ascii="Times New Roman" w:hAnsi="Times New Roman"/>
+              <w:sz w:val="20"/>
+              <w:szCs w:val="20"/>
+            </w:rPr>
+            <w:fldChar w:fldCharType="separate"/>
+          </w:r>
+          <w:r>
+            <w:rPr>
+              <w:rFonts w:ascii="Times New Roman" w:hAnsi="Times New Roman"/>
+              <w:noProof/>
+              <w:sz w:val="20"/>
+              <w:szCs w:val="20"/>
+              <w:lang w:val="pt-PT"/>
+            </w:rPr>
+            <w:t xml:space="preserve"> </w:t>
+          </w:r>
+          <w:r>
+            <w:rPr>
+              <w:rFonts w:ascii="Times New Roman" w:hAnsi="Times New Roman"/>
+              <w:noProof/>
+              <w:sz w:val="20"/>
+              <w:szCs w:val="20"/>
+              <w:lang w:val="pt-PT"/>
+            </w:rPr>
+            <w:t>[2]</w:t>
+          </w:r>
+          <w:r>
+            <w:rPr>
+              <w:rFonts w:ascii="Times New Roman" w:hAnsi="Times New Roman"/>
+              <w:sz w:val="20"/>
+              <w:szCs w:val="20"/>
+            </w:rPr>
+            <w:fldChar w:fldCharType="end"/>
+          </w:r>
+        </w:sdtContent>
+      </w:sdt>
+    </w:p>
+    <w:p>
+      <w:pPr>
+        <w:ind w:left="360"/>
+      </w:pPr>
+      <w:r>
+        <w:t>In this website we found numerous visualizations and data about health around the world. Here we mainly got to see different ways of showing health related data.</w:t>
+      </w:r>
+    </w:p>
+    <w:p>
+      <w:pPr>
+        <w:pStyle w:val="ListParagraph"/>
+        <w:numPr>
+          <w:ilvl w:val="0"/>
+          <w:numId w:val="20"/>
+        </w:numPr>
+        <w:rPr>
+          <w:rFonts w:ascii="Times New Roman" w:hAnsi="Times New Roman"/>
+          <w:sz w:val="20"/>
+          <w:szCs w:val="20"/>
+        </w:rPr>
+      </w:pPr>
+      <w:r>
+        <w:rPr>
+          <w:rFonts w:ascii="Times New Roman" w:hAnsi="Times New Roman"/>
+          <w:sz w:val="20"/>
+          <w:szCs w:val="20"/>
+        </w:rPr>
+        <w:t>OECD</w:t>
+      </w:r>
+      <w:sdt>
+        <w:sdtPr>
+          <w:rPr>
+            <w:rFonts w:ascii="Times New Roman" w:hAnsi="Times New Roman"/>
+            <w:sz w:val="20"/>
+            <w:szCs w:val="20"/>
+          </w:rPr>
+          <w:id w:val="-2106567230"/>
+          <w:citation/>
+        </w:sdtPr>
+        <w:sdtContent>
+          <w:r>
+            <w:rPr>
+              <w:rFonts w:ascii="Times New Roman" w:hAnsi="Times New Roman"/>
+              <w:sz w:val="20"/>
+              <w:szCs w:val="20"/>
+            </w:rPr>
+            <w:fldChar w:fldCharType="begin"/>
+          </w:r>
+          <w:r>
+            <w:rPr>
+              <w:rFonts w:ascii="Times New Roman" w:hAnsi="Times New Roman"/>
+              <w:sz w:val="20"/>
+              <w:szCs w:val="20"/>
+              <w:lang w:val="pt-PT"/>
+            </w:rPr>
+            <w:instrText xml:space="preserve"> CITATION OECD \l 2070 </w:instrText>
+          </w:r>
+          <w:r>
+            <w:rPr>
+              <w:rFonts w:ascii="Times New Roman" w:hAnsi="Times New Roman"/>
+              <w:sz w:val="20"/>
+              <w:szCs w:val="20"/>
+            </w:rPr>
+            <w:fldChar w:fldCharType="separate"/>
+          </w:r>
+          <w:r>
+            <w:rPr>
+              <w:rFonts w:ascii="Times New Roman" w:hAnsi="Times New Roman"/>
+              <w:noProof/>
+              <w:sz w:val="20"/>
+              <w:szCs w:val="20"/>
+              <w:lang w:val="pt-PT"/>
+            </w:rPr>
+            <w:t xml:space="preserve"> </w:t>
+          </w:r>
+          <w:r>
+            <w:rPr>
+              <w:rFonts w:ascii="Times New Roman" w:hAnsi="Times New Roman"/>
+              <w:noProof/>
+              <w:sz w:val="20"/>
+              <w:szCs w:val="20"/>
+              <w:lang w:val="pt-PT"/>
+            </w:rPr>
+            <w:t>[3]</w:t>
+          </w:r>
+          <w:r>
+            <w:rPr>
+              <w:rFonts w:ascii="Times New Roman" w:hAnsi="Times New Roman"/>
+              <w:sz w:val="20"/>
+              <w:szCs w:val="20"/>
+            </w:rPr>
+            <w:fldChar w:fldCharType="end"/>
+          </w:r>
+        </w:sdtContent>
+      </w:sdt>
+    </w:p>
+    <w:p>
+      <w:pPr>
+        <w:ind w:left="360"/>
+      </w:pPr>
+      <w:r>
+        <w:t xml:space="preserve">Finally, this was where we got most of our data. The reason why we chose to include this website in this section was because, on top of all the data available in this website, there we also found some visualizations of </w:t>
+      </w:r>
+      <w:r>
+        <w:lastRenderedPageBreak/>
+        <w:t xml:space="preserve">said data. So, we were not only getting the data but also an idea on how to represent </w:t>
+      </w:r>
+      <w:r>
+        <w:t xml:space="preserve">it on our visualization. </w:t>
+      </w:r>
+      <w:r>
+        <w:t>Overall,</w:t>
+      </w:r>
+      <w:r>
+        <w:t xml:space="preserve"> we consider this website the main contributor and source of inspiration of our work.</w:t>
+      </w:r>
+    </w:p>
+    <w:p>
+      <w:pPr>
+        <w:pStyle w:val="Heading1"/>
+      </w:pPr>
+      <w:r>
+        <w:t>T</w:t>
+      </w:r>
+      <w:r>
+        <w:t>he data</w:t>
+      </w:r>
+    </w:p>
     <w:p/>
+    <w:p/>
     <w:p>
       <w:pPr>
         <w:pStyle w:val="Heading1"/>
       </w:pPr>
       <w:r>
-        <w:t>the data</w:t>
-      </w:r>
-    </w:p>
-    <w:p/>
-    <w:p>
-      <w:pPr>
-        <w:pStyle w:val="Heading1"/>
-      </w:pPr>
-      <w:r>
         <w:t>Visualization</w:t>
       </w:r>
     </w:p>
@@ -883,9 +1217,9 @@
           <w:noProof/>
         </w:rPr>
         <w:drawing>
-          <wp:inline distT="0" distB="0" distL="0" distR="0" wp14:anchorId="2267347B" wp14:editId="19634522">
-            <wp:extent cx="2520080" cy="3360105"/>
-            <wp:effectExtent l="0" t="953" r="0" b="0"/>
+          <wp:inline distT="0" distB="0" distL="0" distR="0" wp14:anchorId="2267347B" wp14:editId="64C6A3AE">
+            <wp:extent cx="2208638" cy="2944849"/>
+            <wp:effectExtent l="0" t="6033" r="0" b="0"/>
             <wp:docPr id="2" name="Picture 2"/>
             <wp:cNvGraphicFramePr>
               <a:graphicFrameLocks xmlns:a="http://schemas.openxmlformats.org/drawingml/2006/main" noChangeAspect="1"/>
@@ -915,7 +1249,7 @@
                   <pic:spPr bwMode="auto">
                     <a:xfrm rot="16200000">
                       <a:off x="0" y="0"/>
-                      <a:ext cx="2526303" cy="3368402"/>
+                      <a:ext cx="2217200" cy="2956264"/>
                     </a:xfrm>
                     <a:prstGeom prst="rect">
                       <a:avLst/>
@@ -940,14 +1274,27 @@
       <w:r>
         <w:t xml:space="preserve">Figure </w:t>
       </w:r>
-      <w:fldSimple w:instr=" SEQ Figure \* ARABIC ">
-        <w:r>
-          <w:rPr>
-            <w:noProof/>
-          </w:rPr>
-          <w:t>1</w:t>
-        </w:r>
-      </w:fldSimple>
+      <w:r>
+        <w:fldChar w:fldCharType="begin"/>
+      </w:r>
+      <w:r>
+        <w:instrText xml:space="preserve"> SEQ Figure \* ARABIC </w:instrText>
+      </w:r>
+      <w:r>
+        <w:fldChar w:fldCharType="separate"/>
+      </w:r>
+      <w:r>
+        <w:rPr>
+          <w:noProof/>
+        </w:rPr>
+        <w:t>1</w:t>
+      </w:r>
+      <w:r>
+        <w:rPr>
+          <w:noProof/>
+        </w:rPr>
+        <w:fldChar w:fldCharType="end"/>
+      </w:r>
     </w:p>
     <w:p/>
     <w:p>
@@ -1047,7 +1394,13 @@
         <w:rPr>
           <w:rFonts w:eastAsia="DejaVu Sans Condensed"/>
         </w:rPr>
-        <w:t>ed. This means we have 7 different scatter plots as small multiples. On the x axis we have the health factor and on the y axis we have the habit selected on the slicer described above. The point of the country selected on the choropleth map will have higher luminance so the user can identify the country selected and compare it to the rest of the countries. You can also click or hover over a dot to see what country it is.</w:t>
+        <w:t xml:space="preserve">ed. This means we have 7 different scatter plots as small multiples. On the x axis we have the health factor and on the y axis we have the habit selected on the slicer described above. The point of the country selected on the choropleth map will have higher luminance so the user can </w:t>
+      </w:r>
+      <w:r>
+        <w:rPr>
+          <w:rFonts w:eastAsia="DejaVu Sans Condensed"/>
+        </w:rPr>
+        <w:t>identify the country selected and compare it to the rest of the countries. You can also click or hover over a dot to see what country it is.</w:t>
       </w:r>
     </w:p>
     <w:p>
@@ -1341,33 +1694,75 @@
         <w:rPr>
           <w:rFonts w:eastAsia="DejaVu Sans Condensed"/>
         </w:rPr>
-        <w:t xml:space="preserve">Marks -&gt; Point: represents a pair (health variable, health influencer) </w:t>
-      </w:r>
-    </w:p>
-    <w:p>
-      <w:pPr>
-        <w:rPr>
-          <w:rFonts w:eastAsia="DejaVu Sans Condensed"/>
-        </w:rPr>
-      </w:pPr>
-      <w:r>
-        <w:rPr>
-          <w:rFonts w:eastAsia="DejaVu Sans Condensed"/>
-        </w:rPr>
-        <w:t>Marks -&gt; Line: represents the linear approximation of the scatterplot between the 2 variables.</w:t>
-      </w:r>
-    </w:p>
-    <w:p>
-      <w:pPr>
-        <w:rPr>
-          <w:rFonts w:eastAsia="DejaVu Sans Condensed"/>
-        </w:rPr>
-      </w:pPr>
-      <w:r>
-        <w:rPr>
-          <w:rFonts w:eastAsia="DejaVu Sans Condensed"/>
-        </w:rPr>
-        <w:t xml:space="preserve">Channel -&gt; Position: represents the position of the point in a Cartesian axis. </w:t>
+        <w:t xml:space="preserve">Marks -&gt; </w:t>
+      </w:r>
+      <w:proofErr w:type="gramStart"/>
+      <w:r>
+        <w:rPr>
+          <w:rFonts w:eastAsia="DejaVu Sans Condensed"/>
+        </w:rPr>
+        <w:t>Point:</w:t>
+      </w:r>
+      <w:proofErr w:type="gramEnd"/>
+      <w:r>
+        <w:rPr>
+          <w:rFonts w:eastAsia="DejaVu Sans Condensed"/>
+        </w:rPr>
+        <w:t xml:space="preserve"> represents a pair (health variable, health influencer) </w:t>
+      </w:r>
+    </w:p>
+    <w:p>
+      <w:pPr>
+        <w:rPr>
+          <w:rFonts w:eastAsia="DejaVu Sans Condensed"/>
+        </w:rPr>
+      </w:pPr>
+      <w:r>
+        <w:rPr>
+          <w:rFonts w:eastAsia="DejaVu Sans Condensed"/>
+        </w:rPr>
+        <w:t xml:space="preserve">Marks -&gt; </w:t>
+      </w:r>
+      <w:proofErr w:type="gramStart"/>
+      <w:r>
+        <w:rPr>
+          <w:rFonts w:eastAsia="DejaVu Sans Condensed"/>
+        </w:rPr>
+        <w:t>Line:</w:t>
+      </w:r>
+      <w:proofErr w:type="gramEnd"/>
+      <w:r>
+        <w:rPr>
+          <w:rFonts w:eastAsia="DejaVu Sans Condensed"/>
+        </w:rPr>
+        <w:t xml:space="preserve"> represents the linear approximation of the scatterplot between the 2 variables.</w:t>
+      </w:r>
+    </w:p>
+    <w:p>
+      <w:pPr>
+        <w:rPr>
+          <w:rFonts w:eastAsia="DejaVu Sans Condensed"/>
+        </w:rPr>
+      </w:pPr>
+      <w:r>
+        <w:rPr>
+          <w:rFonts w:eastAsia="DejaVu Sans Condensed"/>
+        </w:rPr>
+        <w:t xml:space="preserve">Channel -&gt; </w:t>
+      </w:r>
+      <w:proofErr w:type="gramStart"/>
+      <w:r>
+        <w:rPr>
+          <w:rFonts w:eastAsia="DejaVu Sans Condensed"/>
+        </w:rPr>
+        <w:t>Position:</w:t>
+      </w:r>
+      <w:proofErr w:type="gramEnd"/>
+      <w:r>
+        <w:rPr>
+          <w:rFonts w:eastAsia="DejaVu Sans Condensed"/>
+        </w:rPr>
+        <w:t xml:space="preserve"> represents the position of the point in a Cartesian axis. </w:t>
       </w:r>
     </w:p>
     <w:p>
@@ -1402,6 +1797,7 @@
           <w:sz w:val="20"/>
           <w:szCs w:val="20"/>
         </w:rPr>
+        <w:lastRenderedPageBreak/>
         <w:t>Star plot</w:t>
       </w:r>
     </w:p>
@@ -1415,7 +1811,21 @@
         <w:rPr>
           <w:rFonts w:eastAsia="DejaVu Sans Condensed"/>
         </w:rPr>
-        <w:t>Marks -&gt; Point: represents the correlation coefficient normalized between 0 and 1.</w:t>
+        <w:t xml:space="preserve">Marks -&gt; </w:t>
+      </w:r>
+      <w:proofErr w:type="gramStart"/>
+      <w:r>
+        <w:rPr>
+          <w:rFonts w:eastAsia="DejaVu Sans Condensed"/>
+        </w:rPr>
+        <w:t>Point:</w:t>
+      </w:r>
+      <w:proofErr w:type="gramEnd"/>
+      <w:r>
+        <w:rPr>
+          <w:rFonts w:eastAsia="DejaVu Sans Condensed"/>
+        </w:rPr>
+        <w:t xml:space="preserve"> represents the correlation coefficient normalized between 0 and 1.</w:t>
       </w:r>
     </w:p>
     <w:p>
@@ -1570,20 +1980,48 @@
         <w:rPr>
           <w:rFonts w:eastAsia="DejaVu Sans Condensed" w:cs="DejaVu Sans Condensed"/>
         </w:rPr>
-        <w:t>Channel -&gt; Position: represents the health influencer being displayed</w:t>
-      </w:r>
-    </w:p>
-    <w:p>
-      <w:pPr>
+        <w:t xml:space="preserve">Channel -&gt; </w:t>
+      </w:r>
+      <w:proofErr w:type="gramStart"/>
+      <w:r>
         <w:rPr>
           <w:rFonts w:eastAsia="DejaVu Sans Condensed" w:cs="DejaVu Sans Condensed"/>
         </w:rPr>
-      </w:pPr>
+        <w:t>Position:</w:t>
+      </w:r>
+      <w:proofErr w:type="gramEnd"/>
       <w:r>
         <w:rPr>
           <w:rFonts w:eastAsia="DejaVu Sans Condensed" w:cs="DejaVu Sans Condensed"/>
         </w:rPr>
-        <w:t>Channel -&gt; Color: represents the health influencer being displayed</w:t>
+        <w:t xml:space="preserve"> represents the health influencer being displayed</w:t>
+      </w:r>
+    </w:p>
+    <w:p>
+      <w:pPr>
+        <w:rPr>
+          <w:rFonts w:eastAsia="DejaVu Sans Condensed" w:cs="DejaVu Sans Condensed"/>
+        </w:rPr>
+      </w:pPr>
+      <w:r>
+        <w:rPr>
+          <w:rFonts w:eastAsia="DejaVu Sans Condensed" w:cs="DejaVu Sans Condensed"/>
+        </w:rPr>
+        <w:t xml:space="preserve">Channel -&gt; </w:t>
+      </w:r>
+      <w:proofErr w:type="gramStart"/>
+      <w:r>
+        <w:rPr>
+          <w:rFonts w:eastAsia="DejaVu Sans Condensed" w:cs="DejaVu Sans Condensed"/>
+        </w:rPr>
+        <w:t>Color:</w:t>
+      </w:r>
+      <w:proofErr w:type="gramEnd"/>
+      <w:r>
+        <w:rPr>
+          <w:rFonts w:eastAsia="DejaVu Sans Condensed" w:cs="DejaVu Sans Condensed"/>
+        </w:rPr>
+        <w:t xml:space="preserve"> represents the health influencer being displayed</w:t>
       </w:r>
     </w:p>
     <w:p>
@@ -1618,20 +2056,48 @@
         <w:rPr>
           <w:rFonts w:eastAsia="DejaVu Sans Condensed" w:cs="DejaVu Sans Condensed"/>
         </w:rPr>
-        <w:t>Channel -&gt; Position: represents the year being displayed</w:t>
-      </w:r>
-    </w:p>
-    <w:p>
-      <w:pPr>
+        <w:t xml:space="preserve">Channel -&gt; </w:t>
+      </w:r>
+      <w:proofErr w:type="gramStart"/>
+      <w:r>
         <w:rPr>
           <w:rFonts w:eastAsia="DejaVu Sans Condensed" w:cs="DejaVu Sans Condensed"/>
         </w:rPr>
-      </w:pPr>
+        <w:t>Position:</w:t>
+      </w:r>
+      <w:proofErr w:type="gramEnd"/>
       <w:r>
         <w:rPr>
           <w:rFonts w:eastAsia="DejaVu Sans Condensed" w:cs="DejaVu Sans Condensed"/>
         </w:rPr>
-        <w:t>Channel -&gt; Color: represents the relation between the color with each influencer (word on its right)</w:t>
+        <w:t xml:space="preserve"> represents the year being displayed</w:t>
+      </w:r>
+    </w:p>
+    <w:p>
+      <w:pPr>
+        <w:rPr>
+          <w:rFonts w:eastAsia="DejaVu Sans Condensed" w:cs="DejaVu Sans Condensed"/>
+        </w:rPr>
+      </w:pPr>
+      <w:r>
+        <w:rPr>
+          <w:rFonts w:eastAsia="DejaVu Sans Condensed" w:cs="DejaVu Sans Condensed"/>
+        </w:rPr>
+        <w:t xml:space="preserve">Channel -&gt; </w:t>
+      </w:r>
+      <w:proofErr w:type="gramStart"/>
+      <w:r>
+        <w:rPr>
+          <w:rFonts w:eastAsia="DejaVu Sans Condensed" w:cs="DejaVu Sans Condensed"/>
+        </w:rPr>
+        <w:t>Color:</w:t>
+      </w:r>
+      <w:proofErr w:type="gramEnd"/>
+      <w:r>
+        <w:rPr>
+          <w:rFonts w:eastAsia="DejaVu Sans Condensed" w:cs="DejaVu Sans Condensed"/>
+        </w:rPr>
+        <w:t xml:space="preserve"> represents the relation between the color with each influencer (word on its right)</w:t>
       </w:r>
     </w:p>
     <w:p>
@@ -1666,8 +2132,21 @@
         <w:rPr>
           <w:rFonts w:eastAsia="DejaVu Sans Condensed" w:cs="DejaVu Sans Condensed"/>
         </w:rPr>
-        <w:lastRenderedPageBreak/>
-        <w:t>Channel -&gt; Position: represents the year being displayed</w:t>
+        <w:t xml:space="preserve">Channel -&gt; </w:t>
+      </w:r>
+      <w:proofErr w:type="gramStart"/>
+      <w:r>
+        <w:rPr>
+          <w:rFonts w:eastAsia="DejaVu Sans Condensed" w:cs="DejaVu Sans Condensed"/>
+        </w:rPr>
+        <w:t>Position:</w:t>
+      </w:r>
+      <w:proofErr w:type="gramEnd"/>
+      <w:r>
+        <w:rPr>
+          <w:rFonts w:eastAsia="DejaVu Sans Condensed" w:cs="DejaVu Sans Condensed"/>
+        </w:rPr>
+        <w:t xml:space="preserve"> represents the year being displayed</w:t>
       </w:r>
       <w:r>
         <w:rPr>
@@ -1717,7 +2196,21 @@
         <w:rPr>
           <w:rFonts w:eastAsia="DejaVu Sans Condensed" w:cs="DejaVu Sans Condensed"/>
         </w:rPr>
-        <w:t>Channel -&gt; Color: represents the relation between the color with each influencer (word on its right)</w:t>
+        <w:t xml:space="preserve">Channel -&gt; </w:t>
+      </w:r>
+      <w:proofErr w:type="gramStart"/>
+      <w:r>
+        <w:rPr>
+          <w:rFonts w:eastAsia="DejaVu Sans Condensed" w:cs="DejaVu Sans Condensed"/>
+        </w:rPr>
+        <w:t>Color:</w:t>
+      </w:r>
+      <w:proofErr w:type="gramEnd"/>
+      <w:r>
+        <w:rPr>
+          <w:rFonts w:eastAsia="DejaVu Sans Condensed" w:cs="DejaVu Sans Condensed"/>
+        </w:rPr>
+        <w:t xml:space="preserve"> represents the relation between the color with each influencer (word on its right)</w:t>
       </w:r>
     </w:p>
     <w:p/>
@@ -1785,7 +2278,12 @@
     </w:p>
     <w:p>
       <w:r>
-        <w:t>When we first picked our data, back in checkpoint 1, we didn’t check if all the fields were complete. We later realized that it was not, as is usually expected. This is one of the main lessons learned from doing this project.</w:t>
+        <w:t>W</w:t>
+      </w:r>
+      <w:bookmarkStart w:id="0" w:name="_GoBack"/>
+      <w:bookmarkEnd w:id="0"/>
+      <w:r>
+        <w:t>hen we first picked our data, back in checkpoint 1, we didn’t check if all the fields were complete. We later realized that it was not, as is usually expected. This is one of the main lessons learned from doing this project.</w:t>
       </w:r>
     </w:p>
     <w:p>
@@ -1854,7 +2352,15 @@
     </w:p>
     <w:p>
       <w:r>
-        <w:t>This problem is similar to the previous one. Why did we choose to split 1 problem into 2? Because, while some data first collected had some missing values, some had almost no values at all. From our point of view this is a completely different problem that required a different solution. So, it’s deserving of it’s on section.</w:t>
+        <w:t xml:space="preserve">This problem is </w:t>
+      </w:r>
+      <w:proofErr w:type="gramStart"/>
+      <w:r>
+        <w:t>similar to</w:t>
+      </w:r>
+      <w:proofErr w:type="gramEnd"/>
+      <w:r>
+        <w:t xml:space="preserve"> the previous one. Why did we choose to split 1 problem into 2? Because, while some data first collected had some missing values, some had almost no values at all. From our point of view this is a completely different problem that required a different solution. So, it’s deserving of it’s on section.</w:t>
       </w:r>
     </w:p>
     <w:p>
@@ -1987,7 +2493,7 @@
               </w:tblGrid>
               <w:tr>
                 <w:trPr>
-                  <w:divId w:val="2116636687"/>
+                  <w:divId w:val="449056030"/>
                   <w:tblCellSpacing w:w="15" w:type="dxa"/>
                 </w:trPr>
                 <w:tc>
@@ -2033,10 +2539,102 @@
                   </w:p>
                 </w:tc>
               </w:tr>
+              <w:tr>
+                <w:trPr>
+                  <w:divId w:val="449056030"/>
+                  <w:tblCellSpacing w:w="15" w:type="dxa"/>
+                </w:trPr>
+                <w:tc>
+                  <w:tcPr>
+                    <w:tcW w:w="50" w:type="pct"/>
+                    <w:hideMark/>
+                  </w:tcPr>
+                  <w:p>
+                    <w:pPr>
+                      <w:pStyle w:val="Bibliography"/>
+                      <w:rPr>
+                        <w:noProof/>
+                      </w:rPr>
+                    </w:pPr>
+                    <w:r>
+                      <w:rPr>
+                        <w:noProof/>
+                      </w:rPr>
+                      <w:t xml:space="preserve">[2] </w:t>
+                    </w:r>
+                  </w:p>
+                </w:tc>
+                <w:tc>
+                  <w:tcPr>
+                    <w:tcW w:w="0" w:type="auto"/>
+                    <w:hideMark/>
+                  </w:tcPr>
+                  <w:p>
+                    <w:pPr>
+                      <w:pStyle w:val="Bibliography"/>
+                      <w:rPr>
+                        <w:noProof/>
+                      </w:rPr>
+                    </w:pPr>
+                    <w:r>
+                      <w:rPr>
+                        <w:noProof/>
+                      </w:rPr>
+                      <w:t>[Online]. Available: http://www.healthdata.org/results/data-visualizations. [Accessed 16 12 2019].</w:t>
+                    </w:r>
+                  </w:p>
+                </w:tc>
+              </w:tr>
+              <w:tr>
+                <w:trPr>
+                  <w:divId w:val="449056030"/>
+                  <w:tblCellSpacing w:w="15" w:type="dxa"/>
+                </w:trPr>
+                <w:tc>
+                  <w:tcPr>
+                    <w:tcW w:w="50" w:type="pct"/>
+                    <w:hideMark/>
+                  </w:tcPr>
+                  <w:p>
+                    <w:pPr>
+                      <w:pStyle w:val="Bibliography"/>
+                      <w:rPr>
+                        <w:noProof/>
+                      </w:rPr>
+                    </w:pPr>
+                    <w:r>
+                      <w:rPr>
+                        <w:noProof/>
+                      </w:rPr>
+                      <w:t xml:space="preserve">[3] </w:t>
+                    </w:r>
+                  </w:p>
+                </w:tc>
+                <w:tc>
+                  <w:tcPr>
+                    <w:tcW w:w="0" w:type="auto"/>
+                    <w:hideMark/>
+                  </w:tcPr>
+                  <w:p>
+                    <w:pPr>
+                      <w:pStyle w:val="Bibliography"/>
+                      <w:rPr>
+                        <w:noProof/>
+                      </w:rPr>
+                    </w:pPr>
+                    <w:r>
+                      <w:rPr>
+                        <w:noProof/>
+                      </w:rPr>
+                      <w:t>[Online]. Available: https://data.oecd.org/. [Accessed 16 12 2019].</w:t>
+                    </w:r>
+                  </w:p>
+                </w:tc>
+              </w:tr>
             </w:tbl>
             <w:p>
               <w:pPr>
-                <w:divId w:val="2116636687"/>
+                <w:divId w:val="449056030"/>
                 <w:rPr>
                   <w:noProof/>
                 </w:rPr>
@@ -2982,6 +3580,92 @@
     </w:lvl>
   </w:abstractNum>
   <w:abstractNum w:abstractNumId="16" w15:restartNumberingAfterBreak="0">
+    <w:nsid w:val="3AF216BA"/>
+    <w:multiLevelType w:val="hybridMultilevel"/>
+    <w:tmpl w:val="34E20CE0"/>
+    <w:lvl w:ilvl="0" w:tplc="0409000F">
+      <w:start w:val="1"/>
+      <w:numFmt w:val="decimal"/>
+      <w:lvlText w:val="%1."/>
+      <w:lvlJc w:val="left"/>
+      <w:pPr>
+        <w:ind w:left="360" w:hanging="360"/>
+      </w:pPr>
+    </w:lvl>
+    <w:lvl w:ilvl="1" w:tplc="04090019">
+      <w:start w:val="1"/>
+      <w:numFmt w:val="lowerLetter"/>
+      <w:lvlText w:val="%2."/>
+      <w:lvlJc w:val="left"/>
+      <w:pPr>
+        <w:ind w:left="1080" w:hanging="360"/>
+      </w:pPr>
+    </w:lvl>
+    <w:lvl w:ilvl="2" w:tplc="0409001B" w:tentative="1">
+      <w:start w:val="1"/>
+      <w:numFmt w:val="lowerRoman"/>
+      <w:lvlText w:val="%3."/>
+      <w:lvlJc w:val="right"/>
+      <w:pPr>
+        <w:ind w:left="1800" w:hanging="180"/>
+      </w:pPr>
+    </w:lvl>
+    <w:lvl w:ilvl="3" w:tplc="0409000F" w:tentative="1">
+      <w:start w:val="1"/>
+      <w:numFmt w:val="decimal"/>
+      <w:lvlText w:val="%4."/>
+      <w:lvlJc w:val="left"/>
+      <w:pPr>
+        <w:ind w:left="2520" w:hanging="360"/>
+      </w:pPr>
+    </w:lvl>
+    <w:lvl w:ilvl="4" w:tplc="04090019" w:tentative="1">
+      <w:start w:val="1"/>
+      <w:numFmt w:val="lowerLetter"/>
+      <w:lvlText w:val="%5."/>
+      <w:lvlJc w:val="left"/>
+      <w:pPr>
+        <w:ind w:left="3240" w:hanging="360"/>
+      </w:pPr>
+    </w:lvl>
+    <w:lvl w:ilvl="5" w:tplc="0409001B" w:tentative="1">
+      <w:start w:val="1"/>
+      <w:numFmt w:val="lowerRoman"/>
+      <w:lvlText w:val="%6."/>
+      <w:lvlJc w:val="right"/>
+      <w:pPr>
+        <w:ind w:left="3960" w:hanging="180"/>
+      </w:pPr>
+    </w:lvl>
+    <w:lvl w:ilvl="6" w:tplc="0409000F" w:tentative="1">
+      <w:start w:val="1"/>
+      <w:numFmt w:val="decimal"/>
+      <w:lvlText w:val="%7."/>
+      <w:lvlJc w:val="left"/>
+      <w:pPr>
+        <w:ind w:left="4680" w:hanging="360"/>
+      </w:pPr>
+    </w:lvl>
+    <w:lvl w:ilvl="7" w:tplc="04090019" w:tentative="1">
+      <w:start w:val="1"/>
+      <w:numFmt w:val="lowerLetter"/>
+      <w:lvlText w:val="%8."/>
+      <w:lvlJc w:val="left"/>
+      <w:pPr>
+        <w:ind w:left="5400" w:hanging="360"/>
+      </w:pPr>
+    </w:lvl>
+    <w:lvl w:ilvl="8" w:tplc="0409001B" w:tentative="1">
+      <w:start w:val="1"/>
+      <w:numFmt w:val="lowerRoman"/>
+      <w:lvlText w:val="%9."/>
+      <w:lvlJc w:val="right"/>
+      <w:pPr>
+        <w:ind w:left="6120" w:hanging="180"/>
+      </w:pPr>
+    </w:lvl>
+  </w:abstractNum>
+  <w:abstractNum w:abstractNumId="17" w15:restartNumberingAfterBreak="0">
     <w:nsid w:val="42156676"/>
     <w:multiLevelType w:val="hybridMultilevel"/>
     <w:tmpl w:val="1DB60EE0"/>
@@ -3070,7 +3754,7 @@
       </w:pPr>
     </w:lvl>
   </w:abstractNum>
-  <w:abstractNum w:abstractNumId="17" w15:restartNumberingAfterBreak="0">
+  <w:abstractNum w:abstractNumId="18" w15:restartNumberingAfterBreak="0">
     <w:nsid w:val="499A66E6"/>
     <w:multiLevelType w:val="hybridMultilevel"/>
     <w:tmpl w:val="C2A25756"/>
@@ -3166,7 +3850,7 @@
       </w:pPr>
     </w:lvl>
   </w:abstractNum>
-  <w:abstractNum w:abstractNumId="18" w15:restartNumberingAfterBreak="0">
+  <w:abstractNum w:abstractNumId="19" w15:restartNumberingAfterBreak="0">
     <w:nsid w:val="7FE40FC1"/>
     <w:multiLevelType w:val="singleLevel"/>
     <w:tmpl w:val="73C82224"/>
@@ -3225,13 +3909,13 @@
     <w:abstractNumId w:val="11"/>
   </w:num>
   <w:num w:numId="13">
-    <w:abstractNumId w:val="17"/>
+    <w:abstractNumId w:val="18"/>
   </w:num>
   <w:num w:numId="14">
-    <w:abstractNumId w:val="18"/>
+    <w:abstractNumId w:val="19"/>
   </w:num>
   <w:num w:numId="15">
-    <w:abstractNumId w:val="16"/>
+    <w:abstractNumId w:val="17"/>
   </w:num>
   <w:num w:numId="16">
     <w:abstractNumId w:val="12"/>
@@ -3244,6 +3928,9 @@
   </w:num>
   <w:num w:numId="19">
     <w:abstractNumId w:val="10"/>
+  </w:num>
+  <w:num w:numId="20">
+    <w:abstractNumId w:val="16"/>
   </w:num>
   <w:numIdMacAtCleanup w:val="17"/>
 </w:numbering>
@@ -5056,11 +5743,31 @@
     <b:URL>https://ourworldindata.org/life-expectancy</b:URL>
     <b:RefOrder>1</b:RefOrder>
   </b:Source>
+  <b:Source>
+    <b:Tag>HealthData</b:Tag>
+    <b:SourceType>InternetSite</b:SourceType>
+    <b:Guid>{9904EF15-5E2B-4C84-BB89-0D5C9A0A1980}</b:Guid>
+    <b:YearAccessed>2019</b:YearAccessed>
+    <b:MonthAccessed>12</b:MonthAccessed>
+    <b:DayAccessed>16</b:DayAccessed>
+    <b:URL>http://www.healthdata.org/results/data-visualizations</b:URL>
+    <b:RefOrder>2</b:RefOrder>
+  </b:Source>
+  <b:Source>
+    <b:Tag>OECD</b:Tag>
+    <b:SourceType>InternetSite</b:SourceType>
+    <b:Guid>{E2405094-EF75-4EC0-A6CB-A66D08814581}</b:Guid>
+    <b:YearAccessed>2019</b:YearAccessed>
+    <b:MonthAccessed>12</b:MonthAccessed>
+    <b:DayAccessed>16</b:DayAccessed>
+    <b:URL>https://data.oecd.org/</b:URL>
+    <b:RefOrder>3</b:RefOrder>
+  </b:Source>
 </b:Sources>
 </file>
 
 <file path=customXml/itemProps1.xml><?xml version="1.0" encoding="utf-8"?>
-<ds:datastoreItem xmlns:ds="http://schemas.openxmlformats.org/officeDocument/2006/customXml" ds:itemID="{9AED83AD-EB20-4E47-9C94-2BAC4F368C5E}">
+<ds:datastoreItem xmlns:ds="http://schemas.openxmlformats.org/officeDocument/2006/customXml" ds:itemID="{4B4AFE33-598C-4EB8-92F9-26991B85438F}">
   <ds:schemaRefs>
     <ds:schemaRef ds:uri="http://schemas.openxmlformats.org/officeDocument/2006/bibliography"/>
   </ds:schemaRefs>

</xml_diff>

<commit_message>
started data part on report
</commit_message>
<xml_diff>
--- a/Checkpoint_5/g22.docx
+++ b/Checkpoint_5/g22.docx
@@ -874,6 +874,7 @@
           <w:id w:val="1095283821"/>
           <w:citation/>
         </w:sdtPr>
+        <w:sdtEndPr/>
         <w:sdtContent>
           <w:r>
             <w:rPr>
@@ -976,6 +977,7 @@
           <w:id w:val="-854346014"/>
           <w:citation/>
         </w:sdtPr>
+        <w:sdtEndPr/>
         <w:sdtContent>
           <w:r>
             <w:rPr>
@@ -1072,6 +1074,7 @@
           <w:id w:val="-2106567230"/>
           <w:citation/>
         </w:sdtPr>
+        <w:sdtEndPr/>
         <w:sdtContent>
           <w:r>
             <w:rPr>
@@ -1161,7 +1164,875 @@
         <w:t>he data</w:t>
       </w:r>
     </w:p>
+    <w:p>
+      <w:pPr>
+        <w:rPr>
+          <w:b/>
+          <w:bCs/>
+        </w:rPr>
+      </w:pPr>
+      <w:r>
+        <w:rPr>
+          <w:b/>
+          <w:bCs/>
+        </w:rPr>
+        <w:t xml:space="preserve">Where did you get your data from? </w:t>
+      </w:r>
+    </w:p>
     <w:p/>
+    <w:p>
+      <w:r>
+        <w:t>Our project is about health. Mainly health metrics and potential health influencers. We consider potential health influencers different habits the population of a country has. For example, we consider adult education level and average wage potential health influencers.</w:t>
+      </w:r>
+    </w:p>
+    <w:p>
+      <w:r>
+        <w:t>All this data can be found in the OECD website</w:t>
+      </w:r>
+      <w:sdt>
+        <w:sdtPr>
+          <w:id w:val="-974515222"/>
+          <w:citation/>
+        </w:sdtPr>
+        <w:sdtContent>
+          <w:r>
+            <w:fldChar w:fldCharType="begin"/>
+          </w:r>
+          <w:r>
+            <w:instrText xml:space="preserve"> CITATION OECD \l 2070 </w:instrText>
+          </w:r>
+          <w:r>
+            <w:fldChar w:fldCharType="separate"/>
+          </w:r>
+          <w:r>
+            <w:rPr>
+              <w:noProof/>
+            </w:rPr>
+            <w:t xml:space="preserve"> [3]</w:t>
+          </w:r>
+          <w:r>
+            <w:fldChar w:fldCharType="end"/>
+          </w:r>
+        </w:sdtContent>
+      </w:sdt>
+      <w:r>
+        <w:t xml:space="preserve">. </w:t>
+      </w:r>
+      <w:r>
+        <w:t>In this website you can find vast amounts of data and it even has 1 section dedicated to health stats and health risks.</w:t>
+      </w:r>
+    </w:p>
+    <w:p>
+      <w:r>
+        <w:t>The data comes in csv format</w:t>
+      </w:r>
+    </w:p>
+    <w:p>
+      <w:r>
+        <w:t>E.g.</w:t>
+      </w:r>
+    </w:p>
+    <w:p>
+      <w:pPr>
+        <w:spacing w:after="0"/>
+        <w:rPr>
+          <w:rFonts w:ascii="Courier New" w:hAnsi="Courier New" w:cs="Courier New"/>
+          <w:sz w:val="18"/>
+          <w:szCs w:val="18"/>
+        </w:rPr>
+      </w:pPr>
+      <w:r>
+        <w:rPr>
+          <w:rFonts w:ascii="Courier New" w:hAnsi="Courier New" w:cs="Courier New"/>
+          <w:sz w:val="18"/>
+          <w:szCs w:val="18"/>
+        </w:rPr>
+        <w:t>(from “Cancer_deaths.csv”)</w:t>
+      </w:r>
+    </w:p>
+    <w:p>
+      <w:pPr>
+        <w:spacing w:after="0"/>
+        <w:ind w:firstLine="720"/>
+        <w:rPr>
+          <w:rFonts w:ascii="Courier New" w:hAnsi="Courier New" w:cs="Courier New"/>
+          <w:sz w:val="18"/>
+          <w:szCs w:val="18"/>
+        </w:rPr>
+      </w:pPr>
+      <w:r>
+        <w:rPr>
+          <w:rFonts w:ascii="Courier New" w:hAnsi="Courier New" w:cs="Courier New"/>
+          <w:sz w:val="18"/>
+          <w:szCs w:val="18"/>
+        </w:rPr>
+        <w:t xml:space="preserve">LOCATION; INDICATOR; SUBJECT; MEASURE; FREQUENCY; TIME; Value; Flag Codes </w:t>
+      </w:r>
+    </w:p>
+    <w:p>
+      <w:pPr>
+        <w:spacing w:after="0"/>
+        <w:ind w:firstLine="720"/>
+        <w:rPr>
+          <w:rFonts w:ascii="Courier New" w:hAnsi="Courier New" w:cs="Courier New"/>
+          <w:sz w:val="18"/>
+          <w:szCs w:val="18"/>
+        </w:rPr>
+      </w:pPr>
+      <w:r>
+        <w:rPr>
+          <w:rFonts w:ascii="Courier New" w:hAnsi="Courier New" w:cs="Courier New"/>
+          <w:sz w:val="18"/>
+          <w:szCs w:val="18"/>
+        </w:rPr>
+        <w:t>AUS; DEATHCANCER; TOT; 100000PER; A; 1968; 230.6; B</w:t>
+      </w:r>
+    </w:p>
+    <w:p/>
+    <w:p>
+      <w:r>
+        <w:t xml:space="preserve">One of the challenges we faced was that it’s much easier to work with json than csv in d3. </w:t>
+      </w:r>
+      <w:proofErr w:type="gramStart"/>
+      <w:r>
+        <w:t>So</w:t>
+      </w:r>
+      <w:proofErr w:type="gramEnd"/>
+      <w:r>
+        <w:t xml:space="preserve"> we had to change something that looked like the example shown above, to something like the example shown below.</w:t>
+      </w:r>
+    </w:p>
+    <w:p>
+      <w:r>
+        <w:t>E.g.</w:t>
+      </w:r>
+    </w:p>
+    <w:p>
+      <w:pPr>
+        <w:shd w:val="clear" w:color="auto" w:fill="1E1E1E"/>
+        <w:spacing w:after="0" w:line="285" w:lineRule="atLeast"/>
+        <w:jc w:val="left"/>
+        <w:rPr>
+          <w:rFonts w:ascii="Consolas" w:hAnsi="Consolas"/>
+          <w:color w:val="D4D4D4"/>
+          <w:sz w:val="18"/>
+          <w:szCs w:val="18"/>
+        </w:rPr>
+      </w:pPr>
+      <w:r>
+        <w:rPr>
+          <w:rFonts w:ascii="Consolas" w:hAnsi="Consolas"/>
+          <w:color w:val="D4D4D4"/>
+          <w:sz w:val="18"/>
+          <w:szCs w:val="18"/>
+        </w:rPr>
+        <w:t>{</w:t>
+      </w:r>
+    </w:p>
+    <w:p>
+      <w:pPr>
+        <w:shd w:val="clear" w:color="auto" w:fill="1E1E1E"/>
+        <w:spacing w:after="0" w:line="285" w:lineRule="atLeast"/>
+        <w:jc w:val="left"/>
+        <w:rPr>
+          <w:rFonts w:ascii="Consolas" w:hAnsi="Consolas"/>
+          <w:color w:val="D4D4D4"/>
+          <w:sz w:val="18"/>
+          <w:szCs w:val="18"/>
+        </w:rPr>
+      </w:pPr>
+      <w:r>
+        <w:rPr>
+          <w:rFonts w:ascii="Consolas" w:hAnsi="Consolas"/>
+          <w:color w:val="D4D4D4"/>
+          <w:sz w:val="18"/>
+          <w:szCs w:val="18"/>
+        </w:rPr>
+        <w:t>    </w:t>
+      </w:r>
+      <w:r>
+        <w:rPr>
+          <w:rFonts w:ascii="Consolas" w:hAnsi="Consolas"/>
+          <w:color w:val="9CDCFE"/>
+          <w:sz w:val="18"/>
+          <w:szCs w:val="18"/>
+        </w:rPr>
+        <w:t>"Time"</w:t>
+      </w:r>
+      <w:r>
+        <w:rPr>
+          <w:rFonts w:ascii="Consolas" w:hAnsi="Consolas"/>
+          <w:color w:val="D4D4D4"/>
+          <w:sz w:val="18"/>
+          <w:szCs w:val="18"/>
+        </w:rPr>
+        <w:t>: </w:t>
+      </w:r>
+      <w:r>
+        <w:rPr>
+          <w:rFonts w:ascii="Consolas" w:hAnsi="Consolas"/>
+          <w:color w:val="B5CEA8"/>
+          <w:sz w:val="18"/>
+          <w:szCs w:val="18"/>
+        </w:rPr>
+        <w:t>2010</w:t>
+      </w:r>
+      <w:r>
+        <w:rPr>
+          <w:rFonts w:ascii="Consolas" w:hAnsi="Consolas"/>
+          <w:color w:val="D4D4D4"/>
+          <w:sz w:val="18"/>
+          <w:szCs w:val="18"/>
+        </w:rPr>
+        <w:t>,</w:t>
+      </w:r>
+    </w:p>
+    <w:p>
+      <w:pPr>
+        <w:shd w:val="clear" w:color="auto" w:fill="1E1E1E"/>
+        <w:spacing w:after="0" w:line="285" w:lineRule="atLeast"/>
+        <w:jc w:val="left"/>
+        <w:rPr>
+          <w:rFonts w:ascii="Consolas" w:hAnsi="Consolas"/>
+          <w:color w:val="D4D4D4"/>
+          <w:sz w:val="18"/>
+          <w:szCs w:val="18"/>
+        </w:rPr>
+      </w:pPr>
+      <w:r>
+        <w:rPr>
+          <w:rFonts w:ascii="Consolas" w:hAnsi="Consolas"/>
+          <w:color w:val="D4D4D4"/>
+          <w:sz w:val="18"/>
+          <w:szCs w:val="18"/>
+        </w:rPr>
+        <w:t>    </w:t>
+      </w:r>
+      <w:r>
+        <w:rPr>
+          <w:rFonts w:ascii="Consolas" w:hAnsi="Consolas"/>
+          <w:color w:val="9CDCFE"/>
+          <w:sz w:val="18"/>
+          <w:szCs w:val="18"/>
+        </w:rPr>
+        <w:t>"Var"</w:t>
+      </w:r>
+      <w:r>
+        <w:rPr>
+          <w:rFonts w:ascii="Consolas" w:hAnsi="Consolas"/>
+          <w:color w:val="D4D4D4"/>
+          <w:sz w:val="18"/>
+          <w:szCs w:val="18"/>
+        </w:rPr>
+        <w:t>: </w:t>
+      </w:r>
+      <w:r>
+        <w:rPr>
+          <w:rFonts w:ascii="Consolas" w:hAnsi="Consolas"/>
+          <w:color w:val="CE9178"/>
+          <w:sz w:val="18"/>
+          <w:szCs w:val="18"/>
+        </w:rPr>
+        <w:t>"Cancer"</w:t>
+      </w:r>
+      <w:r>
+        <w:rPr>
+          <w:rFonts w:ascii="Consolas" w:hAnsi="Consolas"/>
+          <w:color w:val="D4D4D4"/>
+          <w:sz w:val="18"/>
+          <w:szCs w:val="18"/>
+        </w:rPr>
+        <w:t>,</w:t>
+      </w:r>
+      <w:bookmarkStart w:id="0" w:name="_GoBack"/>
+      <w:bookmarkEnd w:id="0"/>
+    </w:p>
+    <w:p>
+      <w:pPr>
+        <w:shd w:val="clear" w:color="auto" w:fill="1E1E1E"/>
+        <w:spacing w:after="0" w:line="285" w:lineRule="atLeast"/>
+        <w:jc w:val="left"/>
+        <w:rPr>
+          <w:rFonts w:ascii="Consolas" w:hAnsi="Consolas"/>
+          <w:color w:val="D4D4D4"/>
+          <w:sz w:val="18"/>
+          <w:szCs w:val="18"/>
+        </w:rPr>
+      </w:pPr>
+      <w:r>
+        <w:rPr>
+          <w:rFonts w:ascii="Consolas" w:hAnsi="Consolas"/>
+          <w:color w:val="D4D4D4"/>
+          <w:sz w:val="18"/>
+          <w:szCs w:val="18"/>
+        </w:rPr>
+        <w:t>    </w:t>
+      </w:r>
+      <w:r>
+        <w:rPr>
+          <w:rFonts w:ascii="Consolas" w:hAnsi="Consolas"/>
+          <w:color w:val="9CDCFE"/>
+          <w:sz w:val="18"/>
+          <w:szCs w:val="18"/>
+        </w:rPr>
+        <w:t>"Average Wages"</w:t>
+      </w:r>
+      <w:r>
+        <w:rPr>
+          <w:rFonts w:ascii="Consolas" w:hAnsi="Consolas"/>
+          <w:color w:val="D4D4D4"/>
+          <w:sz w:val="18"/>
+          <w:szCs w:val="18"/>
+        </w:rPr>
+        <w:t>: </w:t>
+      </w:r>
+      <w:r>
+        <w:rPr>
+          <w:rFonts w:ascii="Consolas" w:hAnsi="Consolas"/>
+          <w:color w:val="B5CEA8"/>
+          <w:sz w:val="18"/>
+          <w:szCs w:val="18"/>
+        </w:rPr>
+        <w:t>0.511975832</w:t>
+      </w:r>
+      <w:r>
+        <w:rPr>
+          <w:rFonts w:ascii="Consolas" w:hAnsi="Consolas"/>
+          <w:color w:val="D4D4D4"/>
+          <w:sz w:val="18"/>
+          <w:szCs w:val="18"/>
+        </w:rPr>
+        <w:t>,</w:t>
+      </w:r>
+    </w:p>
+    <w:p>
+      <w:pPr>
+        <w:shd w:val="clear" w:color="auto" w:fill="1E1E1E"/>
+        <w:spacing w:after="0" w:line="285" w:lineRule="atLeast"/>
+        <w:jc w:val="left"/>
+        <w:rPr>
+          <w:rFonts w:ascii="Consolas" w:hAnsi="Consolas"/>
+          <w:color w:val="D4D4D4"/>
+          <w:sz w:val="18"/>
+          <w:szCs w:val="18"/>
+        </w:rPr>
+      </w:pPr>
+      <w:r>
+        <w:rPr>
+          <w:rFonts w:ascii="Consolas" w:hAnsi="Consolas"/>
+          <w:color w:val="D4D4D4"/>
+          <w:sz w:val="18"/>
+          <w:szCs w:val="18"/>
+        </w:rPr>
+        <w:t>    </w:t>
+      </w:r>
+      <w:r>
+        <w:rPr>
+          <w:rFonts w:ascii="Consolas" w:hAnsi="Consolas"/>
+          <w:color w:val="9CDCFE"/>
+          <w:sz w:val="18"/>
+          <w:szCs w:val="18"/>
+        </w:rPr>
+        <w:t>"Hours worked"</w:t>
+      </w:r>
+      <w:r>
+        <w:rPr>
+          <w:rFonts w:ascii="Consolas" w:hAnsi="Consolas"/>
+          <w:color w:val="D4D4D4"/>
+          <w:sz w:val="18"/>
+          <w:szCs w:val="18"/>
+        </w:rPr>
+        <w:t>: </w:t>
+      </w:r>
+      <w:r>
+        <w:rPr>
+          <w:rFonts w:ascii="Consolas" w:hAnsi="Consolas"/>
+          <w:color w:val="B5CEA8"/>
+          <w:sz w:val="18"/>
+          <w:szCs w:val="18"/>
+        </w:rPr>
+        <w:t>0.264762136</w:t>
+      </w:r>
+      <w:r>
+        <w:rPr>
+          <w:rFonts w:ascii="Consolas" w:hAnsi="Consolas"/>
+          <w:color w:val="D4D4D4"/>
+          <w:sz w:val="18"/>
+          <w:szCs w:val="18"/>
+        </w:rPr>
+        <w:t>,</w:t>
+      </w:r>
+    </w:p>
+    <w:p>
+      <w:pPr>
+        <w:shd w:val="clear" w:color="auto" w:fill="1E1E1E"/>
+        <w:spacing w:after="0" w:line="285" w:lineRule="atLeast"/>
+        <w:jc w:val="left"/>
+        <w:rPr>
+          <w:rFonts w:ascii="Consolas" w:hAnsi="Consolas"/>
+          <w:color w:val="D4D4D4"/>
+          <w:sz w:val="18"/>
+          <w:szCs w:val="18"/>
+        </w:rPr>
+      </w:pPr>
+      <w:r>
+        <w:rPr>
+          <w:rFonts w:ascii="Consolas" w:hAnsi="Consolas"/>
+          <w:color w:val="D4D4D4"/>
+          <w:sz w:val="18"/>
+          <w:szCs w:val="18"/>
+        </w:rPr>
+        <w:t>    </w:t>
+      </w:r>
+      <w:r>
+        <w:rPr>
+          <w:rFonts w:ascii="Consolas" w:hAnsi="Consolas"/>
+          <w:color w:val="9CDCFE"/>
+          <w:sz w:val="18"/>
+          <w:szCs w:val="18"/>
+        </w:rPr>
+        <w:t>"Education"</w:t>
+      </w:r>
+      <w:r>
+        <w:rPr>
+          <w:rFonts w:ascii="Consolas" w:hAnsi="Consolas"/>
+          <w:color w:val="D4D4D4"/>
+          <w:sz w:val="18"/>
+          <w:szCs w:val="18"/>
+        </w:rPr>
+        <w:t>: </w:t>
+      </w:r>
+      <w:r>
+        <w:rPr>
+          <w:rFonts w:ascii="Consolas" w:hAnsi="Consolas"/>
+          <w:color w:val="B5CEA8"/>
+          <w:sz w:val="18"/>
+          <w:szCs w:val="18"/>
+        </w:rPr>
+        <w:t>0.264762136</w:t>
+      </w:r>
+      <w:r>
+        <w:rPr>
+          <w:rFonts w:ascii="Consolas" w:hAnsi="Consolas"/>
+          <w:color w:val="D4D4D4"/>
+          <w:sz w:val="18"/>
+          <w:szCs w:val="18"/>
+        </w:rPr>
+        <w:t>,</w:t>
+      </w:r>
+    </w:p>
+    <w:p>
+      <w:pPr>
+        <w:shd w:val="clear" w:color="auto" w:fill="1E1E1E"/>
+        <w:spacing w:after="0" w:line="285" w:lineRule="atLeast"/>
+        <w:jc w:val="left"/>
+        <w:rPr>
+          <w:rFonts w:ascii="Consolas" w:hAnsi="Consolas"/>
+          <w:color w:val="D4D4D4"/>
+          <w:sz w:val="18"/>
+          <w:szCs w:val="18"/>
+        </w:rPr>
+      </w:pPr>
+      <w:r>
+        <w:rPr>
+          <w:rFonts w:ascii="Consolas" w:hAnsi="Consolas"/>
+          <w:color w:val="D4D4D4"/>
+          <w:sz w:val="18"/>
+          <w:szCs w:val="18"/>
+        </w:rPr>
+        <w:t>    </w:t>
+      </w:r>
+      <w:r>
+        <w:rPr>
+          <w:rFonts w:ascii="Consolas" w:hAnsi="Consolas"/>
+          <w:color w:val="9CDCFE"/>
+          <w:sz w:val="18"/>
+          <w:szCs w:val="18"/>
+        </w:rPr>
+        <w:t>"Pollution"</w:t>
+      </w:r>
+      <w:r>
+        <w:rPr>
+          <w:rFonts w:ascii="Consolas" w:hAnsi="Consolas"/>
+          <w:color w:val="D4D4D4"/>
+          <w:sz w:val="18"/>
+          <w:szCs w:val="18"/>
+        </w:rPr>
+        <w:t>: </w:t>
+      </w:r>
+      <w:r>
+        <w:rPr>
+          <w:rFonts w:ascii="Consolas" w:hAnsi="Consolas"/>
+          <w:color w:val="B5CEA8"/>
+          <w:sz w:val="18"/>
+          <w:szCs w:val="18"/>
+        </w:rPr>
+        <w:t>0.474763931</w:t>
+      </w:r>
+      <w:r>
+        <w:rPr>
+          <w:rFonts w:ascii="Consolas" w:hAnsi="Consolas"/>
+          <w:color w:val="D4D4D4"/>
+          <w:sz w:val="18"/>
+          <w:szCs w:val="18"/>
+        </w:rPr>
+        <w:t>,</w:t>
+      </w:r>
+    </w:p>
+    <w:p>
+      <w:pPr>
+        <w:shd w:val="clear" w:color="auto" w:fill="1E1E1E"/>
+        <w:spacing w:after="0" w:line="285" w:lineRule="atLeast"/>
+        <w:jc w:val="left"/>
+        <w:rPr>
+          <w:rFonts w:ascii="Consolas" w:hAnsi="Consolas"/>
+          <w:color w:val="D4D4D4"/>
+          <w:sz w:val="18"/>
+          <w:szCs w:val="18"/>
+        </w:rPr>
+      </w:pPr>
+      <w:r>
+        <w:rPr>
+          <w:rFonts w:ascii="Consolas" w:hAnsi="Consolas"/>
+          <w:color w:val="D4D4D4"/>
+          <w:sz w:val="18"/>
+          <w:szCs w:val="18"/>
+        </w:rPr>
+        <w:t>    </w:t>
+      </w:r>
+      <w:r>
+        <w:rPr>
+          <w:rFonts w:ascii="Consolas" w:hAnsi="Consolas"/>
+          <w:color w:val="9CDCFE"/>
+          <w:sz w:val="18"/>
+          <w:szCs w:val="18"/>
+        </w:rPr>
+        <w:t>"GDP"</w:t>
+      </w:r>
+      <w:r>
+        <w:rPr>
+          <w:rFonts w:ascii="Consolas" w:hAnsi="Consolas"/>
+          <w:color w:val="D4D4D4"/>
+          <w:sz w:val="18"/>
+          <w:szCs w:val="18"/>
+        </w:rPr>
+        <w:t>: </w:t>
+      </w:r>
+      <w:r>
+        <w:rPr>
+          <w:rFonts w:ascii="Consolas" w:hAnsi="Consolas"/>
+          <w:color w:val="B5CEA8"/>
+          <w:sz w:val="18"/>
+          <w:szCs w:val="18"/>
+        </w:rPr>
+        <w:t>0.045886541</w:t>
+      </w:r>
+      <w:r>
+        <w:rPr>
+          <w:rFonts w:ascii="Consolas" w:hAnsi="Consolas"/>
+          <w:color w:val="D4D4D4"/>
+          <w:sz w:val="18"/>
+          <w:szCs w:val="18"/>
+        </w:rPr>
+        <w:t>,</w:t>
+      </w:r>
+    </w:p>
+    <w:p>
+      <w:pPr>
+        <w:shd w:val="clear" w:color="auto" w:fill="1E1E1E"/>
+        <w:spacing w:after="0" w:line="285" w:lineRule="atLeast"/>
+        <w:jc w:val="left"/>
+        <w:rPr>
+          <w:rFonts w:ascii="Consolas" w:hAnsi="Consolas"/>
+          <w:color w:val="D4D4D4"/>
+          <w:sz w:val="18"/>
+          <w:szCs w:val="18"/>
+        </w:rPr>
+      </w:pPr>
+      <w:r>
+        <w:rPr>
+          <w:rFonts w:ascii="Consolas" w:hAnsi="Consolas"/>
+          <w:color w:val="D4D4D4"/>
+          <w:sz w:val="18"/>
+          <w:szCs w:val="18"/>
+        </w:rPr>
+        <w:t>    </w:t>
+      </w:r>
+      <w:r>
+        <w:rPr>
+          <w:rFonts w:ascii="Consolas" w:hAnsi="Consolas"/>
+          <w:color w:val="9CDCFE"/>
+          <w:sz w:val="18"/>
+          <w:szCs w:val="18"/>
+        </w:rPr>
+        <w:t>"Happiness"</w:t>
+      </w:r>
+      <w:r>
+        <w:rPr>
+          <w:rFonts w:ascii="Consolas" w:hAnsi="Consolas"/>
+          <w:color w:val="D4D4D4"/>
+          <w:sz w:val="18"/>
+          <w:szCs w:val="18"/>
+        </w:rPr>
+        <w:t>: </w:t>
+      </w:r>
+      <w:r>
+        <w:rPr>
+          <w:rFonts w:ascii="Consolas" w:hAnsi="Consolas"/>
+          <w:color w:val="B5CEA8"/>
+          <w:sz w:val="18"/>
+          <w:szCs w:val="18"/>
+        </w:rPr>
+        <w:t>0.096052411</w:t>
+      </w:r>
+      <w:r>
+        <w:rPr>
+          <w:rFonts w:ascii="Consolas" w:hAnsi="Consolas"/>
+          <w:color w:val="D4D4D4"/>
+          <w:sz w:val="18"/>
+          <w:szCs w:val="18"/>
+        </w:rPr>
+        <w:t>,</w:t>
+      </w:r>
+    </w:p>
+    <w:p>
+      <w:pPr>
+        <w:shd w:val="clear" w:color="auto" w:fill="1E1E1E"/>
+        <w:spacing w:after="0" w:line="285" w:lineRule="atLeast"/>
+        <w:jc w:val="left"/>
+        <w:rPr>
+          <w:rFonts w:ascii="Consolas" w:hAnsi="Consolas"/>
+          <w:color w:val="D4D4D4"/>
+          <w:sz w:val="18"/>
+          <w:szCs w:val="18"/>
+        </w:rPr>
+      </w:pPr>
+      <w:r>
+        <w:rPr>
+          <w:rFonts w:ascii="Consolas" w:hAnsi="Consolas"/>
+          <w:color w:val="D4D4D4"/>
+          <w:sz w:val="18"/>
+          <w:szCs w:val="18"/>
+        </w:rPr>
+        <w:t>    </w:t>
+      </w:r>
+      <w:r>
+        <w:rPr>
+          <w:rFonts w:ascii="Consolas" w:hAnsi="Consolas"/>
+          <w:color w:val="9CDCFE"/>
+          <w:sz w:val="18"/>
+          <w:szCs w:val="18"/>
+        </w:rPr>
+        <w:t>"Social spending"</w:t>
+      </w:r>
+      <w:r>
+        <w:rPr>
+          <w:rFonts w:ascii="Consolas" w:hAnsi="Consolas"/>
+          <w:color w:val="D4D4D4"/>
+          <w:sz w:val="18"/>
+          <w:szCs w:val="18"/>
+        </w:rPr>
+        <w:t>: </w:t>
+      </w:r>
+      <w:r>
+        <w:rPr>
+          <w:rFonts w:ascii="Consolas" w:hAnsi="Consolas"/>
+          <w:color w:val="B5CEA8"/>
+          <w:sz w:val="18"/>
+          <w:szCs w:val="18"/>
+        </w:rPr>
+        <w:t>0.206467598</w:t>
+      </w:r>
+      <w:r>
+        <w:rPr>
+          <w:rFonts w:ascii="Consolas" w:hAnsi="Consolas"/>
+          <w:color w:val="D4D4D4"/>
+          <w:sz w:val="18"/>
+          <w:szCs w:val="18"/>
+        </w:rPr>
+        <w:t>,</w:t>
+      </w:r>
+    </w:p>
+    <w:p>
+      <w:pPr>
+        <w:shd w:val="clear" w:color="auto" w:fill="1E1E1E"/>
+        <w:spacing w:after="0" w:line="285" w:lineRule="atLeast"/>
+        <w:jc w:val="left"/>
+        <w:rPr>
+          <w:rFonts w:ascii="Consolas" w:hAnsi="Consolas"/>
+          <w:color w:val="D4D4D4"/>
+          <w:sz w:val="18"/>
+          <w:szCs w:val="18"/>
+        </w:rPr>
+      </w:pPr>
+      <w:r>
+        <w:rPr>
+          <w:rFonts w:ascii="Consolas" w:hAnsi="Consolas"/>
+          <w:color w:val="D4D4D4"/>
+          <w:sz w:val="18"/>
+          <w:szCs w:val="18"/>
+        </w:rPr>
+        <w:t>    </w:t>
+      </w:r>
+      <w:r>
+        <w:rPr>
+          <w:rFonts w:ascii="Consolas" w:hAnsi="Consolas"/>
+          <w:color w:val="9CDCFE"/>
+          <w:sz w:val="18"/>
+          <w:szCs w:val="18"/>
+        </w:rPr>
+        <w:t>"Employment rate"</w:t>
+      </w:r>
+      <w:r>
+        <w:rPr>
+          <w:rFonts w:ascii="Consolas" w:hAnsi="Consolas"/>
+          <w:color w:val="D4D4D4"/>
+          <w:sz w:val="18"/>
+          <w:szCs w:val="18"/>
+        </w:rPr>
+        <w:t>: </w:t>
+      </w:r>
+      <w:r>
+        <w:rPr>
+          <w:rFonts w:ascii="Consolas" w:hAnsi="Consolas"/>
+          <w:color w:val="B5CEA8"/>
+          <w:sz w:val="18"/>
+          <w:szCs w:val="18"/>
+        </w:rPr>
+        <w:t>0.422307046</w:t>
+      </w:r>
+    </w:p>
+    <w:p>
+      <w:pPr>
+        <w:shd w:val="clear" w:color="auto" w:fill="1E1E1E"/>
+        <w:spacing w:after="0" w:line="285" w:lineRule="atLeast"/>
+        <w:jc w:val="left"/>
+        <w:rPr>
+          <w:rFonts w:ascii="Consolas" w:hAnsi="Consolas"/>
+          <w:color w:val="D4D4D4"/>
+          <w:sz w:val="18"/>
+          <w:szCs w:val="18"/>
+        </w:rPr>
+      </w:pPr>
+      <w:r>
+        <w:rPr>
+          <w:rFonts w:ascii="Consolas" w:hAnsi="Consolas"/>
+          <w:color w:val="D4D4D4"/>
+          <w:sz w:val="18"/>
+          <w:szCs w:val="18"/>
+        </w:rPr>
+        <w:t>}</w:t>
+      </w:r>
+    </w:p>
+    <w:p/>
+    <w:p/>
+    <w:p>
+      <w:pPr>
+        <w:rPr>
+          <w:b/>
+          <w:bCs/>
+        </w:rPr>
+      </w:pPr>
+      <w:r>
+        <w:rPr>
+          <w:b/>
+          <w:bCs/>
+        </w:rPr>
+        <w:t xml:space="preserve">What challenges did you face? </w:t>
+      </w:r>
+    </w:p>
+    <w:p>
+      <w:pPr>
+        <w:rPr>
+          <w:b/>
+          <w:bCs/>
+        </w:rPr>
+      </w:pPr>
+    </w:p>
+    <w:p>
+      <w:pPr>
+        <w:rPr>
+          <w:b/>
+          <w:bCs/>
+        </w:rPr>
+      </w:pPr>
+      <w:r>
+        <w:rPr>
+          <w:b/>
+          <w:bCs/>
+        </w:rPr>
+        <w:t xml:space="preserve">Did you have to correlate sources? Did you have to clean it up? </w:t>
+      </w:r>
+    </w:p>
+    <w:p>
+      <w:pPr>
+        <w:rPr>
+          <w:b/>
+          <w:bCs/>
+        </w:rPr>
+      </w:pPr>
+    </w:p>
+    <w:p>
+      <w:pPr>
+        <w:rPr>
+          <w:b/>
+          <w:bCs/>
+        </w:rPr>
+      </w:pPr>
+      <w:r>
+        <w:rPr>
+          <w:b/>
+          <w:bCs/>
+        </w:rPr>
+        <w:t xml:space="preserve">What data did you think you’d get and ended up not finding? </w:t>
+      </w:r>
+    </w:p>
+    <w:p>
+      <w:pPr>
+        <w:rPr>
+          <w:b/>
+          <w:bCs/>
+        </w:rPr>
+      </w:pPr>
+    </w:p>
+    <w:p>
+      <w:pPr>
+        <w:rPr>
+          <w:b/>
+          <w:bCs/>
+        </w:rPr>
+      </w:pPr>
+      <w:r>
+        <w:rPr>
+          <w:b/>
+          <w:bCs/>
+        </w:rPr>
+        <w:t xml:space="preserve">Which compromises did you make? </w:t>
+      </w:r>
+    </w:p>
+    <w:p>
+      <w:pPr>
+        <w:rPr>
+          <w:b/>
+          <w:bCs/>
+        </w:rPr>
+      </w:pPr>
+    </w:p>
+    <w:p>
+      <w:pPr>
+        <w:rPr>
+          <w:b/>
+          <w:bCs/>
+        </w:rPr>
+      </w:pPr>
+      <w:r>
+        <w:rPr>
+          <w:b/>
+          <w:bCs/>
+        </w:rPr>
+        <w:t>Also, be sure to mention scalability issues</w:t>
+      </w:r>
+    </w:p>
     <w:p/>
     <w:p>
       <w:pPr>
@@ -1274,27 +2145,14 @@
       <w:r>
         <w:t xml:space="preserve">Figure </w:t>
       </w:r>
-      <w:r>
-        <w:fldChar w:fldCharType="begin"/>
-      </w:r>
-      <w:r>
-        <w:instrText xml:space="preserve"> SEQ Figure \* ARABIC </w:instrText>
-      </w:r>
-      <w:r>
-        <w:fldChar w:fldCharType="separate"/>
-      </w:r>
-      <w:r>
-        <w:rPr>
-          <w:noProof/>
-        </w:rPr>
-        <w:t>1</w:t>
-      </w:r>
-      <w:r>
-        <w:rPr>
-          <w:noProof/>
-        </w:rPr>
-        <w:fldChar w:fldCharType="end"/>
-      </w:r>
+      <w:fldSimple w:instr=" SEQ Figure \* ARABIC ">
+        <w:r>
+          <w:rPr>
+            <w:noProof/>
+          </w:rPr>
+          <w:t>1</w:t>
+        </w:r>
+      </w:fldSimple>
     </w:p>
     <w:p/>
     <w:p>
@@ -1394,13 +2252,14 @@
         <w:rPr>
           <w:rFonts w:eastAsia="DejaVu Sans Condensed"/>
         </w:rPr>
-        <w:t xml:space="preserve">ed. This means we have 7 different scatter plots as small multiples. On the x axis we have the health factor and on the y axis we have the habit selected on the slicer described above. The point of the country selected on the choropleth map will have higher luminance so the user can </w:t>
-      </w:r>
-      <w:r>
-        <w:rPr>
-          <w:rFonts w:eastAsia="DejaVu Sans Condensed"/>
-        </w:rPr>
-        <w:t>identify the country selected and compare it to the rest of the countries. You can also click or hover over a dot to see what country it is.</w:t>
+        <w:t xml:space="preserve">ed. This means we have 7 different scatter plots as small multiples. On the x axis we have the health factor and on the y axis we have the habit selected on the slicer </w:t>
+      </w:r>
+      <w:r>
+        <w:rPr>
+          <w:rFonts w:eastAsia="DejaVu Sans Condensed"/>
+        </w:rPr>
+        <w:lastRenderedPageBreak/>
+        <w:t>described above. The point of the country selected on the choropleth map will have higher luminance so the user can identify the country selected and compare it to the rest of the countries. You can also click or hover over a dot to see what country it is.</w:t>
       </w:r>
     </w:p>
     <w:p>
@@ -1797,7 +2656,6 @@
           <w:sz w:val="20"/>
           <w:szCs w:val="20"/>
         </w:rPr>
-        <w:lastRenderedPageBreak/>
         <w:t>Star plot</w:t>
       </w:r>
     </w:p>
@@ -2234,6 +3092,7 @@
     <w:p/>
     <w:p>
       <w:r>
+        <w:lastRenderedPageBreak/>
         <w:t>Completing this project was no easy task. We faced multiple challenges along the way. This section enumerates these challenges and explains how we overcame them.</w:t>
       </w:r>
     </w:p>
@@ -2278,12 +3137,7 @@
     </w:p>
     <w:p>
       <w:r>
-        <w:t>W</w:t>
-      </w:r>
-      <w:bookmarkStart w:id="0" w:name="_GoBack"/>
-      <w:bookmarkEnd w:id="0"/>
-      <w:r>
-        <w:t>hen we first picked our data, back in checkpoint 1, we didn’t check if all the fields were complete. We later realized that it was not, as is usually expected. This is one of the main lessons learned from doing this project.</w:t>
+        <w:t>When we first picked our data, back in checkpoint 1, we didn’t check if all the fields were complete. We later realized that it was not, as is usually expected. This is one of the main lessons learned from doing this project.</w:t>
       </w:r>
     </w:p>
     <w:p>
@@ -5767,7 +6621,7 @@
 </file>
 
 <file path=customXml/itemProps1.xml><?xml version="1.0" encoding="utf-8"?>
-<ds:datastoreItem xmlns:ds="http://schemas.openxmlformats.org/officeDocument/2006/customXml" ds:itemID="{4B4AFE33-598C-4EB8-92F9-26991B85438F}">
+<ds:datastoreItem xmlns:ds="http://schemas.openxmlformats.org/officeDocument/2006/customXml" ds:itemID="{CE2F5107-1D2E-48B0-8382-C1121071FFA2}">
   <ds:schemaRefs>
     <ds:schemaRef ds:uri="http://schemas.openxmlformats.org/officeDocument/2006/bibliography"/>
   </ds:schemaRefs>

</xml_diff>